<commit_message>
now with our names bruh
</commit_message>
<xml_diff>
--- a/SRS.docx
+++ b/SRS.docx
@@ -1,6 +1,6 @@
 
 <file path=word/document.xml><?xml version="1.0" encoding="utf-8"?>
-<w:document xmlns:wpc="http://schemas.microsoft.com/office/word/2010/wordprocessingCanvas" xmlns:cx="http://schemas.microsoft.com/office/drawing/2014/chartex" xmlns:mc="http://schemas.openxmlformats.org/markup-compatibility/2006" xmlns:o="urn:schemas-microsoft-com:office:office" xmlns:r="http://schemas.openxmlformats.org/officeDocument/2006/relationships" xmlns:m="http://schemas.openxmlformats.org/officeDocument/2006/math" xmlns:v="urn:schemas-microsoft-com:vml" xmlns:wp14="http://schemas.microsoft.com/office/word/2010/wordprocessingDrawing" xmlns:wp="http://schemas.openxmlformats.org/drawingml/2006/wordprocessingDrawing" xmlns:w10="urn:schemas-microsoft-com:office:word" xmlns:w="http://schemas.openxmlformats.org/wordprocessingml/2006/main" xmlns:w14="http://schemas.microsoft.com/office/word/2010/wordml" xmlns:w15="http://schemas.microsoft.com/office/word/2012/wordml" xmlns:w16se="http://schemas.microsoft.com/office/word/2015/wordml/symex" xmlns:wpg="http://schemas.microsoft.com/office/word/2010/wordprocessingGroup" xmlns:wpi="http://schemas.microsoft.com/office/word/2010/wordprocessingInk" xmlns:wne="http://schemas.microsoft.com/office/word/2006/wordml" xmlns:wps="http://schemas.microsoft.com/office/word/2010/wordprocessingShape" mc:Ignorable="w14 w15 w16se wp14">
+<w:document xmlns:wpc="http://schemas.microsoft.com/office/word/2010/wordprocessingCanvas" xmlns:mc="http://schemas.openxmlformats.org/markup-compatibility/2006" xmlns:o="urn:schemas-microsoft-com:office:office" xmlns:r="http://schemas.openxmlformats.org/officeDocument/2006/relationships" xmlns:m="http://schemas.openxmlformats.org/officeDocument/2006/math" xmlns:v="urn:schemas-microsoft-com:vml" xmlns:wp14="http://schemas.microsoft.com/office/word/2010/wordprocessingDrawing" xmlns:wp="http://schemas.openxmlformats.org/drawingml/2006/wordprocessingDrawing" xmlns:w10="urn:schemas-microsoft-com:office:word" xmlns:w="http://schemas.openxmlformats.org/wordprocessingml/2006/main" xmlns:w14="http://schemas.microsoft.com/office/word/2010/wordml" xmlns:w15="http://schemas.microsoft.com/office/word/2012/wordml" xmlns:wpg="http://schemas.microsoft.com/office/word/2010/wordprocessingGroup" xmlns:wpi="http://schemas.microsoft.com/office/word/2010/wordprocessingInk" xmlns:wne="http://schemas.microsoft.com/office/word/2006/wordml" xmlns:wps="http://schemas.microsoft.com/office/word/2010/wordprocessingShape" mc:Ignorable="w14 w15 wp14">
   <w:body>
     <w:p>
       <w:pPr>
@@ -48,18 +48,236 @@
         <w:jc w:val="center"/>
         <w:rPr>
           <w:b/>
+          <w:sz w:val="44"/>
+          <w:szCs w:val="32"/>
+        </w:rPr>
+      </w:pPr>
+      <w:proofErr w:type="gramStart"/>
+      <w:r>
+        <w:rPr>
+          <w:b/>
+          <w:sz w:val="44"/>
+          <w:szCs w:val="32"/>
+        </w:rPr>
+        <w:t>eBay</w:t>
+      </w:r>
+      <w:proofErr w:type="gramEnd"/>
+      <w:r>
+        <w:rPr>
+          <w:b/>
+          <w:sz w:val="44"/>
+          <w:szCs w:val="32"/>
+        </w:rPr>
+        <w:t xml:space="preserve"> Replica</w:t>
+      </w:r>
+    </w:p>
+    <w:p>
+      <w:pPr>
+        <w:jc w:val="center"/>
+        <w:rPr>
+          <w:b/>
+          <w:sz w:val="44"/>
+          <w:szCs w:val="32"/>
+        </w:rPr>
+      </w:pPr>
+      <w:r>
+        <w:rPr>
+          <w:b/>
+          <w:sz w:val="44"/>
+          <w:szCs w:val="32"/>
+        </w:rPr>
+        <w:t>Version 1.0</w:t>
+      </w:r>
+    </w:p>
+    <w:p>
+      <w:pPr>
+        <w:jc w:val="center"/>
+        <w:rPr>
+          <w:b/>
+          <w:sz w:val="44"/>
+          <w:szCs w:val="32"/>
+        </w:rPr>
+      </w:pPr>
+    </w:p>
+    <w:p>
+      <w:pPr>
+        <w:jc w:val="center"/>
+        <w:rPr>
+          <w:b/>
+          <w:sz w:val="44"/>
+          <w:szCs w:val="32"/>
+        </w:rPr>
+      </w:pPr>
+    </w:p>
+    <w:p>
+      <w:pPr>
+        <w:jc w:val="center"/>
+        <w:rPr>
+          <w:b/>
+          <w:sz w:val="44"/>
+          <w:szCs w:val="32"/>
+        </w:rPr>
+      </w:pPr>
+    </w:p>
+    <w:p>
+      <w:pPr>
+        <w:jc w:val="center"/>
+        <w:rPr>
+          <w:b/>
+          <w:sz w:val="44"/>
+          <w:szCs w:val="32"/>
+        </w:rPr>
+      </w:pPr>
+      <w:proofErr w:type="spellStart"/>
+      <w:r>
+        <w:rPr>
+          <w:b/>
+          <w:sz w:val="44"/>
+          <w:szCs w:val="32"/>
+        </w:rPr>
+        <w:t>Prem</w:t>
+      </w:r>
+      <w:proofErr w:type="spellEnd"/>
+      <w:r>
+        <w:rPr>
+          <w:b/>
+          <w:sz w:val="44"/>
+          <w:szCs w:val="32"/>
+        </w:rPr>
+        <w:t xml:space="preserve"> Sharma</w:t>
+      </w:r>
+    </w:p>
+    <w:p>
+      <w:pPr>
+        <w:jc w:val="center"/>
+        <w:rPr>
+          <w:b/>
+          <w:sz w:val="44"/>
+          <w:szCs w:val="32"/>
+        </w:rPr>
+      </w:pPr>
+      <w:r>
+        <w:rPr>
+          <w:b/>
+          <w:sz w:val="44"/>
+          <w:szCs w:val="32"/>
+        </w:rPr>
+        <w:t xml:space="preserve">Pranav </w:t>
+      </w:r>
+      <w:proofErr w:type="spellStart"/>
+      <w:r>
+        <w:rPr>
+          <w:b/>
+          <w:sz w:val="44"/>
+          <w:szCs w:val="32"/>
+        </w:rPr>
+        <w:t>Rai</w:t>
+      </w:r>
+      <w:proofErr w:type="spellEnd"/>
+    </w:p>
+    <w:p>
+      <w:pPr>
+        <w:jc w:val="center"/>
+        <w:rPr>
+          <w:b/>
+          <w:sz w:val="44"/>
+          <w:szCs w:val="32"/>
+        </w:rPr>
+      </w:pPr>
+      <w:r>
+        <w:rPr>
+          <w:b/>
+          <w:sz w:val="44"/>
+          <w:szCs w:val="32"/>
+        </w:rPr>
+        <w:t>Vibhor Joshi</w:t>
+      </w:r>
+    </w:p>
+    <w:p>
+      <w:pPr>
+        <w:jc w:val="center"/>
+        <w:rPr>
+          <w:b/>
+          <w:sz w:val="44"/>
+          <w:szCs w:val="32"/>
+        </w:rPr>
+      </w:pPr>
+      <w:proofErr w:type="spellStart"/>
+      <w:r>
+        <w:rPr>
+          <w:b/>
+          <w:sz w:val="44"/>
+          <w:szCs w:val="32"/>
+        </w:rPr>
+        <w:t>Aakarsh</w:t>
+      </w:r>
+      <w:proofErr w:type="spellEnd"/>
+      <w:r>
+        <w:rPr>
+          <w:b/>
+          <w:sz w:val="44"/>
+          <w:szCs w:val="32"/>
+        </w:rPr>
+        <w:t xml:space="preserve"> Shukla</w:t>
+      </w:r>
+      <w:bookmarkStart w:id="0" w:name="_GoBack"/>
+      <w:bookmarkEnd w:id="0"/>
+    </w:p>
+    <w:p>
+      <w:pPr>
+        <w:jc w:val="center"/>
+        <w:rPr>
+          <w:b/>
+          <w:sz w:val="44"/>
+          <w:szCs w:val="32"/>
+        </w:rPr>
+      </w:pPr>
+      <w:proofErr w:type="spellStart"/>
+      <w:r>
+        <w:rPr>
+          <w:b/>
+          <w:sz w:val="44"/>
+          <w:szCs w:val="32"/>
+        </w:rPr>
+        <w:t>Kartik</w:t>
+      </w:r>
+      <w:proofErr w:type="spellEnd"/>
+      <w:r>
+        <w:rPr>
+          <w:b/>
+          <w:sz w:val="44"/>
+          <w:szCs w:val="32"/>
+        </w:rPr>
+        <w:t xml:space="preserve"> </w:t>
+      </w:r>
+      <w:proofErr w:type="spellStart"/>
+      <w:r>
+        <w:rPr>
+          <w:b/>
+          <w:sz w:val="44"/>
+          <w:szCs w:val="32"/>
+        </w:rPr>
+        <w:t>Yadav</w:t>
+      </w:r>
+      <w:proofErr w:type="spellEnd"/>
+      <w:r>
+        <w:rPr>
+          <w:b/>
+          <w:sz w:val="44"/>
+          <w:szCs w:val="32"/>
+        </w:rPr>
+        <w:t>.</w:t>
+      </w:r>
+    </w:p>
+    <w:p>
+      <w:pPr>
+        <w:jc w:val="center"/>
+        <w:rPr>
+          <w:b/>
           <w:sz w:val="32"/>
           <w:szCs w:val="32"/>
         </w:rPr>
       </w:pPr>
-      <w:r>
-        <w:rPr>
-          <w:b/>
-          <w:sz w:val="44"/>
-          <w:szCs w:val="32"/>
-        </w:rPr>
-        <w:t>eBay Replica</w:t>
-      </w:r>
       <w:r>
         <w:rPr>
           <w:b/>
@@ -320,8 +538,6 @@
         </w:rPr>
         <w:t>)</w:t>
       </w:r>
-      <w:bookmarkStart w:id="0" w:name="_GoBack"/>
-      <w:bookmarkEnd w:id="0"/>
       <w:r>
         <w:rPr>
           <w:b/>
@@ -2768,14 +2984,7 @@
           <w:b/>
           <w:sz w:val="28"/>
         </w:rPr>
-        <w:t>4.</w:t>
-      </w:r>
-      <w:r>
-        <w:rPr>
-          <w:b/>
-          <w:sz w:val="28"/>
-        </w:rPr>
-        <w:t>Steps of Execution:</w:t>
+        <w:t>4.Steps of Execution:</w:t>
       </w:r>
     </w:p>
     <w:p>
@@ -2993,14 +3202,7 @@
           <w:b/>
           <w:sz w:val="28"/>
         </w:rPr>
-        <w:t>4.</w:t>
-      </w:r>
-      <w:r>
-        <w:rPr>
-          <w:b/>
-          <w:sz w:val="28"/>
-        </w:rPr>
-        <w:t>Steps of Execution:</w:t>
+        <w:t>4.Steps of Execution:</w:t>
       </w:r>
       <w:r>
         <w:t xml:space="preserve"> </w:t>
@@ -3134,21 +3336,12 @@
           <w:b/>
         </w:rPr>
       </w:pPr>
-      <w:proofErr w:type="spellStart"/>
-      <w:r>
-        <w:rPr>
-          <w:b/>
-          <w:sz w:val="28"/>
-        </w:rPr>
-        <w:t>Postcondition</w:t>
-      </w:r>
-      <w:proofErr w:type="spellEnd"/>
-      <w:r>
-        <w:rPr>
-          <w:b/>
-          <w:sz w:val="28"/>
-        </w:rPr>
-        <w:t>:</w:t>
+      <w:r>
+        <w:rPr>
+          <w:b/>
+          <w:sz w:val="28"/>
+        </w:rPr>
+        <w:t>Postcondition:</w:t>
       </w:r>
       <w:r>
         <w:rPr>
@@ -3921,15 +4114,7 @@
           <w:b/>
           <w:sz w:val="28"/>
         </w:rPr>
-        <w:t>4</w:t>
-      </w:r>
-      <w:r>
-        <w:rPr>
-          <w:rFonts w:ascii="Calibri" w:hAnsi="Calibri" w:cs="Calibri"/>
-          <w:b/>
-          <w:sz w:val="28"/>
-        </w:rPr>
-        <w:t>.</w:t>
+        <w:t>4.</w:t>
       </w:r>
       <w:r>
         <w:rPr>
@@ -5114,21 +5299,12 @@
           <w:b/>
         </w:rPr>
       </w:pPr>
-      <w:proofErr w:type="spellStart"/>
-      <w:r>
-        <w:rPr>
-          <w:b/>
-          <w:sz w:val="28"/>
-        </w:rPr>
-        <w:t>Postcondition</w:t>
-      </w:r>
-      <w:proofErr w:type="spellEnd"/>
-      <w:r>
-        <w:rPr>
-          <w:b/>
-          <w:sz w:val="28"/>
-        </w:rPr>
-        <w:t>:</w:t>
+      <w:r>
+        <w:rPr>
+          <w:b/>
+          <w:sz w:val="28"/>
+        </w:rPr>
+        <w:t>Postcondition:</w:t>
       </w:r>
       <w:r>
         <w:rPr>
@@ -5386,10 +5562,7 @@
     <w:p>
       <w:r>
         <w:tab/>
-        <w:t>6.2:</w:t>
-      </w:r>
-      <w:r>
-        <w:t xml:space="preserve"> Network resets between search.</w:t>
+        <w:t>6.2: Network resets between search.</w:t>
       </w:r>
     </w:p>
     <w:p>
@@ -6824,8 +6997,8 @@
 </file>
 
 <file path=word/numbering.xml><?xml version="1.0" encoding="utf-8"?>
-<w:numbering xmlns:wpc="http://schemas.microsoft.com/office/word/2010/wordprocessingCanvas" xmlns:cx="http://schemas.microsoft.com/office/drawing/2014/chartex" xmlns:mc="http://schemas.openxmlformats.org/markup-compatibility/2006" xmlns:o="urn:schemas-microsoft-com:office:office" xmlns:r="http://schemas.openxmlformats.org/officeDocument/2006/relationships" xmlns:m="http://schemas.openxmlformats.org/officeDocument/2006/math" xmlns:v="urn:schemas-microsoft-com:vml" xmlns:wp14="http://schemas.microsoft.com/office/word/2010/wordprocessingDrawing" xmlns:wp="http://schemas.openxmlformats.org/drawingml/2006/wordprocessingDrawing" xmlns:w10="urn:schemas-microsoft-com:office:word" xmlns:w="http://schemas.openxmlformats.org/wordprocessingml/2006/main" xmlns:w14="http://schemas.microsoft.com/office/word/2010/wordml" xmlns:w15="http://schemas.microsoft.com/office/word/2012/wordml" xmlns:w16se="http://schemas.microsoft.com/office/word/2015/wordml/symex" xmlns:wpg="http://schemas.microsoft.com/office/word/2010/wordprocessingGroup" xmlns:wpi="http://schemas.microsoft.com/office/word/2010/wordprocessingInk" xmlns:wne="http://schemas.microsoft.com/office/word/2006/wordml" xmlns:wps="http://schemas.microsoft.com/office/word/2010/wordprocessingShape" mc:Ignorable="w14 w15 w16se wp14">
-  <w:abstractNum w:abstractNumId="0" w15:restartNumberingAfterBreak="0">
+<w:numbering xmlns:wpc="http://schemas.microsoft.com/office/word/2010/wordprocessingCanvas" xmlns:mc="http://schemas.openxmlformats.org/markup-compatibility/2006" xmlns:o="urn:schemas-microsoft-com:office:office" xmlns:r="http://schemas.openxmlformats.org/officeDocument/2006/relationships" xmlns:m="http://schemas.openxmlformats.org/officeDocument/2006/math" xmlns:v="urn:schemas-microsoft-com:vml" xmlns:wp14="http://schemas.microsoft.com/office/word/2010/wordprocessingDrawing" xmlns:wp="http://schemas.openxmlformats.org/drawingml/2006/wordprocessingDrawing" xmlns:w10="urn:schemas-microsoft-com:office:word" xmlns:w="http://schemas.openxmlformats.org/wordprocessingml/2006/main" xmlns:w14="http://schemas.microsoft.com/office/word/2010/wordml" xmlns:w15="http://schemas.microsoft.com/office/word/2012/wordml" xmlns:wpg="http://schemas.microsoft.com/office/word/2010/wordprocessingGroup" xmlns:wpi="http://schemas.microsoft.com/office/word/2010/wordprocessingInk" xmlns:wne="http://schemas.microsoft.com/office/word/2006/wordml" xmlns:wps="http://schemas.microsoft.com/office/word/2010/wordprocessingShape" mc:Ignorable="w14 w15 wp14">
+  <w:abstractNum w:abstractNumId="0">
     <w:nsid w:val="45EE6F48"/>
     <w:multiLevelType w:val="hybridMultilevel"/>
     <w:tmpl w:val="DF68557C"/>
@@ -6914,7 +7087,7 @@
       </w:pPr>
     </w:lvl>
   </w:abstractNum>
-  <w:abstractNum w:abstractNumId="1" w15:restartNumberingAfterBreak="0">
+  <w:abstractNum w:abstractNumId="1">
     <w:nsid w:val="4E6F398A"/>
     <w:multiLevelType w:val="hybridMultilevel"/>
     <w:tmpl w:val="D2CA36FA"/>
@@ -7013,7 +7186,7 @@
 </file>
 
 <file path=word/styles.xml><?xml version="1.0" encoding="utf-8"?>
-<w:styles xmlns:mc="http://schemas.openxmlformats.org/markup-compatibility/2006" xmlns:r="http://schemas.openxmlformats.org/officeDocument/2006/relationships" xmlns:w="http://schemas.openxmlformats.org/wordprocessingml/2006/main" xmlns:w14="http://schemas.microsoft.com/office/word/2010/wordml" xmlns:w15="http://schemas.microsoft.com/office/word/2012/wordml" xmlns:w16se="http://schemas.microsoft.com/office/word/2015/wordml/symex" mc:Ignorable="w14 w15 w16se">
+<w:styles xmlns:mc="http://schemas.openxmlformats.org/markup-compatibility/2006" xmlns:r="http://schemas.openxmlformats.org/officeDocument/2006/relationships" xmlns:w="http://schemas.openxmlformats.org/wordprocessingml/2006/main" xmlns:w14="http://schemas.microsoft.com/office/word/2010/wordml" xmlns:w15="http://schemas.microsoft.com/office/word/2012/wordml" mc:Ignorable="w14 w15">
   <w:docDefaults>
     <w:rPrDefault>
       <w:rPr>

</xml_diff>